<commit_message>
Update compiling with vs_2022_community edition.docx
Cleaned up instructions
</commit_message>
<xml_diff>
--- a/IsoModel/compiling with vs_2022_community edition.docx
+++ b/IsoModel/compiling with vs_2022_community edition.docx
@@ -29,6 +29,9 @@
     </w:p>
     <w:p>
       <w:r>
+        <w:rPr>
+          <w:noProof/>
+        </w:rPr>
         <w:drawing>
           <wp:inline distT="0" distB="0" distL="0" distR="0" wp14:anchorId="32AA358F" wp14:editId="619AA26B">
             <wp:extent cx="5943600" cy="3289300"/>
@@ -131,13 +134,7 @@
         <w:pStyle w:val="Heading2"/>
       </w:pPr>
       <w:r>
-        <w:t>Install Boost 1.</w:t>
-      </w:r>
-      <w:r>
-        <w:t>84.0.1</w:t>
-      </w:r>
-      <w:r>
-        <w:t xml:space="preserve"> prebuilt binaries for </w:t>
+        <w:t xml:space="preserve">Install Boost 1.84.0.1 prebuilt binaries for </w:t>
       </w:r>
       <w:proofErr w:type="spellStart"/>
       <w:r>
@@ -145,10 +142,7 @@
       </w:r>
       <w:proofErr w:type="spellEnd"/>
       <w:r>
-        <w:t xml:space="preserve"> 14.</w:t>
-      </w:r>
-      <w:r>
-        <w:t>3</w:t>
+        <w:t xml:space="preserve"> 14.3</w:t>
       </w:r>
     </w:p>
     <w:p>
@@ -255,10 +249,7 @@
     </w:p>
     <w:p>
       <w:r>
-        <w:t xml:space="preserve">Now, create the </w:t>
-      </w:r>
-      <w:r>
-        <w:t>.</w:t>
+        <w:t>Now, create the .</w:t>
       </w:r>
       <w:proofErr w:type="spellStart"/>
       <w:r>
@@ -287,7 +278,10 @@
       </w:r>
       <w:proofErr w:type="spellEnd"/>
       <w:r>
-        <w:t xml:space="preserve">        # Main directory of the cloned repository.</w:t>
+        <w:t xml:space="preserve">-xxx </w:t>
+      </w:r>
+      <w:r>
+        <w:t># Main directory of the cloned repository.</w:t>
       </w:r>
     </w:p>
     <w:p>
@@ -476,6 +470,9 @@
     <w:p/>
     <w:p>
       <w:r>
+        <w:rPr>
+          <w:noProof/>
+        </w:rPr>
         <w:drawing>
           <wp:inline distT="0" distB="0" distL="0" distR="0" wp14:anchorId="681F7943" wp14:editId="0F3179DE">
             <wp:extent cx="2055571" cy="1743205"/>
@@ -532,6 +529,9 @@
     </w:p>
     <w:p>
       <w:r>
+        <w:rPr>
+          <w:noProof/>
+        </w:rPr>
         <w:drawing>
           <wp:inline distT="0" distB="0" distL="0" distR="0" wp14:anchorId="2E58763E" wp14:editId="12BCEA77">
             <wp:extent cx="4580017" cy="502964"/>
@@ -884,13 +884,6 @@
         </w:rPr>
         <w:t xml:space="preserve"> -G "Visual Studio 17 2022" </w:t>
       </w:r>
-    </w:p>
-    <w:p>
-      <w:pPr>
-        <w:rPr>
-          <w:rFonts w:ascii="Courier New" w:hAnsi="Courier New" w:cs="Courier New"/>
-        </w:rPr>
-      </w:pPr>
       <w:r>
         <w:rPr>
           <w:rFonts w:ascii="Courier New" w:hAnsi="Courier New" w:cs="Courier New"/>
@@ -909,20 +902,7 @@
         <w:rPr>
           <w:rFonts w:ascii="Courier New" w:hAnsi="Courier New" w:cs="Courier New"/>
         </w:rPr>
-        <w:t xml:space="preserve">="C:/local/boost_1_84_0/lib64-msvc-14.3" </w:t>
-      </w:r>
-    </w:p>
-    <w:p>
-      <w:pPr>
-        <w:rPr>
-          <w:rFonts w:ascii="Courier New" w:hAnsi="Courier New" w:cs="Courier New"/>
-        </w:rPr>
-      </w:pPr>
-      <w:r>
-        <w:rPr>
-          <w:rFonts w:ascii="Courier New" w:hAnsi="Courier New" w:cs="Courier New"/>
-        </w:rPr>
-        <w:t>-</w:t>
+        <w:t>="C:/local/boost_1_84_0/lib64-msvc-14.3" -</w:t>
       </w:r>
       <w:proofErr w:type="spellStart"/>
       <w:r>
@@ -936,33 +916,100 @@
         <w:rPr>
           <w:rFonts w:ascii="Courier New" w:hAnsi="Courier New" w:cs="Courier New"/>
         </w:rPr>
-        <w:t xml:space="preserve">="C:/local/boost_1_84_0" </w:t>
-      </w:r>
-    </w:p>
-    <w:p>
-      <w:pPr>
-        <w:rPr>
-          <w:rFonts w:ascii="Courier New" w:hAnsi="Courier New" w:cs="Courier New"/>
-        </w:rPr>
-      </w:pPr>
-      <w:r>
-        <w:rPr>
-          <w:rFonts w:ascii="Courier New" w:hAnsi="Courier New" w:cs="Courier New"/>
-        </w:rPr>
-        <w:t xml:space="preserve">-DGTEST_INCLUDE_DIR="c:/local/googletest-1.15.0" </w:t>
-      </w:r>
-    </w:p>
-    <w:p>
-      <w:pPr>
-        <w:rPr>
-          <w:rFonts w:ascii="Courier New" w:hAnsi="Courier New" w:cs="Courier New"/>
-        </w:rPr>
-      </w:pPr>
-      <w:r>
-        <w:rPr>
-          <w:rFonts w:ascii="Courier New" w:hAnsi="Courier New" w:cs="Courier New"/>
-        </w:rPr>
-        <w:t>-DGTEST_ROOT="c:/local/googletest-1.15.0"</w:t>
+        <w:t>="C:/local/boost_1_84_0"</w:t>
+      </w:r>
+      <w:r>
+        <w:rPr>
+          <w:rFonts w:ascii="Courier New" w:hAnsi="Courier New" w:cs="Courier New"/>
+        </w:rPr>
+        <w:t xml:space="preserve"> </w:t>
+      </w:r>
+      <w:r>
+        <w:rPr>
+          <w:rFonts w:ascii="Courier New" w:hAnsi="Courier New" w:cs="Courier New"/>
+        </w:rPr>
+        <w:t>-DGTEST_ROOT="c:/local/googletest-1.15</w:t>
+      </w:r>
+      <w:r>
+        <w:rPr>
+          <w:rFonts w:ascii="Courier New" w:hAnsi="Courier New" w:cs="Courier New"/>
+        </w:rPr>
+        <w:t>.0</w:t>
+      </w:r>
+      <w:r>
+        <w:rPr>
+          <w:rFonts w:ascii="Courier New" w:hAnsi="Courier New" w:cs="Courier New"/>
+        </w:rPr>
+        <w:t>"</w:t>
+      </w:r>
+      <w:r>
+        <w:rPr>
+          <w:rFonts w:ascii="Courier New" w:hAnsi="Courier New" w:cs="Courier New"/>
+        </w:rPr>
+        <w:t xml:space="preserve"> </w:t>
+      </w:r>
+      <w:r>
+        <w:rPr>
+          <w:rFonts w:ascii="Courier New" w:hAnsi="Courier New" w:cs="Courier New"/>
+        </w:rPr>
+        <w:t>-DGTEST_INCLUDE_DIR="</w:t>
+      </w:r>
+      <w:r>
+        <w:t xml:space="preserve"> </w:t>
+      </w:r>
+      <w:r>
+        <w:rPr>
+          <w:rFonts w:ascii="Courier New" w:hAnsi="Courier New" w:cs="Courier New"/>
+        </w:rPr>
+        <w:t>C:</w:t>
+      </w:r>
+      <w:r>
+        <w:rPr>
+          <w:rFonts w:ascii="Courier New" w:hAnsi="Courier New" w:cs="Courier New"/>
+        </w:rPr>
+        <w:t>/</w:t>
+      </w:r>
+      <w:r>
+        <w:rPr>
+          <w:rFonts w:ascii="Courier New" w:hAnsi="Courier New" w:cs="Courier New"/>
+        </w:rPr>
+        <w:t>local</w:t>
+      </w:r>
+      <w:r>
+        <w:rPr>
+          <w:rFonts w:ascii="Courier New" w:hAnsi="Courier New" w:cs="Courier New"/>
+        </w:rPr>
+        <w:t>/</w:t>
+      </w:r>
+      <w:r>
+        <w:rPr>
+          <w:rFonts w:ascii="Courier New" w:hAnsi="Courier New" w:cs="Courier New"/>
+        </w:rPr>
+        <w:t>googletest-1.15.0</w:t>
+      </w:r>
+      <w:r>
+        <w:rPr>
+          <w:rFonts w:ascii="Courier New" w:hAnsi="Courier New" w:cs="Courier New"/>
+        </w:rPr>
+        <w:t>/</w:t>
+      </w:r>
+      <w:r>
+        <w:rPr>
+          <w:rFonts w:ascii="Courier New" w:hAnsi="Courier New" w:cs="Courier New"/>
+        </w:rPr>
+        <w:t>googletest</w:t>
+      </w:r>
+      <w:r>
+        <w:rPr>
+          <w:rFonts w:ascii="Courier New" w:hAnsi="Courier New" w:cs="Courier New"/>
+        </w:rPr>
+        <w:t>/include</w:t>
+      </w:r>
+      <w:r>
+        <w:rPr>
+          <w:rFonts w:ascii="Courier New" w:hAnsi="Courier New" w:cs="Courier New"/>
+        </w:rPr>
+        <w:t xml:space="preserve">" </w:t>
       </w:r>
     </w:p>
     <w:p/>
@@ -1501,6 +1548,7 @@
     <w:lsdException w:name="HTML Sample" w:semiHidden="1" w:unhideWhenUsed="1"/>
     <w:lsdException w:name="HTML Typewriter" w:semiHidden="1" w:unhideWhenUsed="1"/>
     <w:lsdException w:name="HTML Variable" w:semiHidden="1" w:unhideWhenUsed="1"/>
+    <w:lsdException w:name="Normal Table" w:semiHidden="1" w:unhideWhenUsed="1"/>
     <w:lsdException w:name="annotation subject" w:semiHidden="1" w:unhideWhenUsed="1"/>
     <w:lsdException w:name="No List" w:semiHidden="1" w:unhideWhenUsed="1"/>
     <w:lsdException w:name="Outline List 1" w:semiHidden="1" w:unhideWhenUsed="1"/>
@@ -1543,8 +1591,11 @@
     <w:lsdException w:name="Table Contemporary" w:semiHidden="1" w:unhideWhenUsed="1"/>
     <w:lsdException w:name="Table Elegant" w:semiHidden="1" w:unhideWhenUsed="1"/>
     <w:lsdException w:name="Table Professional" w:semiHidden="1" w:unhideWhenUsed="1"/>
+    <w:lsdException w:name="Table Subtle 1" w:semiHidden="1" w:unhideWhenUsed="1"/>
     <w:lsdException w:name="Table Subtle 2" w:semiHidden="1" w:unhideWhenUsed="1"/>
     <w:lsdException w:name="Table Web 1" w:semiHidden="1" w:unhideWhenUsed="1"/>
+    <w:lsdException w:name="Table Web 2" w:semiHidden="1" w:unhideWhenUsed="1"/>
+    <w:lsdException w:name="Table Web 3" w:semiHidden="1" w:unhideWhenUsed="1"/>
     <w:lsdException w:name="Balloon Text" w:semiHidden="1" w:unhideWhenUsed="1"/>
     <w:lsdException w:name="Table Grid" w:uiPriority="39"/>
     <w:lsdException w:name="Table Theme" w:semiHidden="1" w:unhideWhenUsed="1"/>

</xml_diff>